<commit_message>
Add linked references and colours
</commit_message>
<xml_diff>
--- a/notebook/ms/SI2.docx
+++ b/notebook/ms/SI2.docx
@@ -223,7 +223,7 @@
         <w:pStyle w:val="Date"/>
       </w:pPr>
       <w:r>
-        <w:t xml:space="preserve">2017-11-10</w:t>
+        <w:t xml:space="preserve">2017-11-14</w:t>
       </w:r>
     </w:p>
     <w:p>
@@ -410,7 +410,7 @@
         <w:rPr>
           <w:rStyle w:val="VerbatimChar"/>
         </w:rPr>
-        <w:t xml:space="preserve">## [1] 1076</w:t>
+        <w:t xml:space="preserve">## [1] 1118</w:t>
       </w:r>
       <w:r>
         <w:br w:type="textWrapping"/>
@@ -437,7 +437,7 @@
         <w:rPr>
           <w:rStyle w:val="VerbatimChar"/>
         </w:rPr>
-        <w:t xml:space="preserve">## [1] 997.7324</w:t>
+        <w:t xml:space="preserve">## [1] 907.0295</w:t>
       </w:r>
       <w:r>
         <w:br w:type="textWrapping"/>
@@ -1236,7 +1236,7 @@
         <w:rPr>
           <w:rStyle w:val="VerbatimChar"/>
         </w:rPr>
-        <w:t xml:space="preserve">## [1] 113.3787</w:t>
+        <w:t xml:space="preserve">## [1] 181.4059</w:t>
       </w:r>
       <w:r>
         <w:br w:type="textWrapping"/>
@@ -2843,7 +2843,7 @@
         <w:rPr>
           <w:rStyle w:val="VerbatimChar"/>
         </w:rPr>
-        <w:t xml:space="preserve">## [1] 1814.059</w:t>
+        <w:t xml:space="preserve">## [1] 1564.626</w:t>
       </w:r>
       <w:r>
         <w:br w:type="textWrapping"/>
@@ -2870,7 +2870,7 @@
         <w:rPr>
           <w:rStyle w:val="VerbatimChar"/>
         </w:rPr>
-        <w:t xml:space="preserve">## [1] 814.059</w:t>
+        <w:t xml:space="preserve">## [1] 564.6259</w:t>
       </w:r>
       <w:r>
         <w:br w:type="textWrapping"/>
@@ -2897,7 +2897,7 @@
         <w:rPr>
           <w:rStyle w:val="VerbatimChar"/>
         </w:rPr>
-        <w:t xml:space="preserve">## [1] 895.4649</w:t>
+        <w:t xml:space="preserve">## [1] 621.0884</w:t>
       </w:r>
     </w:p>
     <w:p>
@@ -3215,25 +3215,25 @@
         <w:rPr>
           <w:rStyle w:val="VerbatimChar"/>
         </w:rPr>
-        <w:t xml:space="preserve">## user_1              1      NA      72         NA      NA             NA</w:t>
-      </w:r>
-      <w:r>
-        <w:br w:type="textWrapping"/>
-      </w:r>
-      <w:r>
-        <w:rPr>
-          <w:rStyle w:val="VerbatimChar"/>
-        </w:rPr>
-        <w:t xml:space="preserve">## user_2              1      NA      70         NA      NA             NA</w:t>
-      </w:r>
-      <w:r>
-        <w:br w:type="textWrapping"/>
-      </w:r>
-      <w:r>
-        <w:rPr>
-          <w:rStyle w:val="VerbatimChar"/>
-        </w:rPr>
-        <w:t xml:space="preserve">## user_3              1      NA      70         NA      NA             NA</w:t>
+        <w:t xml:space="preserve">## user_1              1      NA      71         NA      NA             NA</w:t>
+      </w:r>
+      <w:r>
+        <w:br w:type="textWrapping"/>
+      </w:r>
+      <w:r>
+        <w:rPr>
+          <w:rStyle w:val="VerbatimChar"/>
+        </w:rPr>
+        <w:t xml:space="preserve">## user_2              1      NA      76         NA      NA             NA</w:t>
+      </w:r>
+      <w:r>
+        <w:br w:type="textWrapping"/>
+      </w:r>
+      <w:r>
+        <w:rPr>
+          <w:rStyle w:val="VerbatimChar"/>
+        </w:rPr>
+        <w:t xml:space="preserve">## user_3              1      NA      69         NA      NA             NA</w:t>
       </w:r>
       <w:r>
         <w:br w:type="textWrapping"/>
@@ -4962,178 +4962,178 @@
         <w:rPr>
           <w:rStyle w:val="VerbatimChar"/>
         </w:rPr>
-        <w:t xml:space="preserve">##  [1,]    1      784  680.2721         NA       110          NA         54</w:t>
-      </w:r>
-      <w:r>
-        <w:br w:type="textWrapping"/>
-      </w:r>
-      <w:r>
-        <w:rPr>
-          <w:rStyle w:val="VerbatimChar"/>
-        </w:rPr>
-        <w:t xml:space="preserve">##  [2,]    2      828  907.0295         NA       110          NA         54</w:t>
-      </w:r>
-      <w:r>
-        <w:br w:type="textWrapping"/>
-      </w:r>
-      <w:r>
-        <w:rPr>
-          <w:rStyle w:val="VerbatimChar"/>
-        </w:rPr>
-        <w:t xml:space="preserve">##  [3,]    3      873  997.7324         NA       110          NA         54</w:t>
-      </w:r>
-      <w:r>
-        <w:br w:type="textWrapping"/>
-      </w:r>
-      <w:r>
-        <w:rPr>
-          <w:rStyle w:val="VerbatimChar"/>
-        </w:rPr>
-        <w:t xml:space="preserve">##  [4,]    4      945  975.0567         NA       110          NA         54</w:t>
-      </w:r>
-      <w:r>
-        <w:br w:type="textWrapping"/>
-      </w:r>
-      <w:r>
-        <w:rPr>
-          <w:rStyle w:val="VerbatimChar"/>
-        </w:rPr>
-        <w:t xml:space="preserve">##  [5,]    5     1134 1315.1927         NA        10          NA        423</w:t>
-      </w:r>
-      <w:r>
-        <w:br w:type="textWrapping"/>
-      </w:r>
-      <w:r>
-        <w:rPr>
-          <w:rStyle w:val="VerbatimChar"/>
-        </w:rPr>
-        <w:t xml:space="preserve">##  [6,]    6      804  680.2721         NA       110          NA         54</w:t>
-      </w:r>
-      <w:r>
-        <w:br w:type="textWrapping"/>
-      </w:r>
-      <w:r>
-        <w:rPr>
-          <w:rStyle w:val="VerbatimChar"/>
-        </w:rPr>
-        <w:t xml:space="preserve">##  [7,]    7      890  702.9478         NA       110          NA         54</w:t>
-      </w:r>
-      <w:r>
-        <w:br w:type="textWrapping"/>
-      </w:r>
-      <w:r>
-        <w:rPr>
-          <w:rStyle w:val="VerbatimChar"/>
-        </w:rPr>
-        <w:t xml:space="preserve">##  [8,]    8      980  884.3537         NA       110          NA         54</w:t>
-      </w:r>
-      <w:r>
-        <w:br w:type="textWrapping"/>
-      </w:r>
-      <w:r>
-        <w:rPr>
-          <w:rStyle w:val="VerbatimChar"/>
-        </w:rPr>
-        <w:t xml:space="preserve">##  [9,]    9     1090 1292.5170         NA        10          NA        426</w:t>
-      </w:r>
-      <w:r>
-        <w:br w:type="textWrapping"/>
-      </w:r>
-      <w:r>
-        <w:rPr>
-          <w:rStyle w:val="VerbatimChar"/>
-        </w:rPr>
-        <w:t xml:space="preserve">## [10,]   10      802  861.6780         NA       110          NA         54</w:t>
-      </w:r>
-      <w:r>
-        <w:br w:type="textWrapping"/>
-      </w:r>
-      <w:r>
-        <w:rPr>
-          <w:rStyle w:val="VerbatimChar"/>
-        </w:rPr>
-        <w:t xml:space="preserve">## [11,]   11      902 1179.1383         NA        10          NA        426</w:t>
-      </w:r>
-      <w:r>
-        <w:br w:type="textWrapping"/>
-      </w:r>
-      <w:r>
-        <w:rPr>
-          <w:rStyle w:val="VerbatimChar"/>
-        </w:rPr>
-        <w:t xml:space="preserve">## [12,]   12      585  680.2721         NA       110          NA         54</w:t>
-      </w:r>
-      <w:r>
-        <w:br w:type="textWrapping"/>
-      </w:r>
-      <w:r>
-        <w:rPr>
-          <w:rStyle w:val="VerbatimChar"/>
-        </w:rPr>
-        <w:t xml:space="preserve">## [13,]   13      616  521.5420         NA       110          NA         54</w:t>
-      </w:r>
-      <w:r>
-        <w:br w:type="textWrapping"/>
-      </w:r>
-      <w:r>
-        <w:rPr>
-          <w:rStyle w:val="VerbatimChar"/>
-        </w:rPr>
-        <w:t xml:space="preserve">## [14,]   14      681  770.9751         NA       110          NA         54</w:t>
-      </w:r>
-      <w:r>
-        <w:br w:type="textWrapping"/>
-      </w:r>
-      <w:r>
-        <w:rPr>
-          <w:rStyle w:val="VerbatimChar"/>
-        </w:rPr>
-        <w:t xml:space="preserve">## [15,]   15      739  793.6508         NA       110          NA         54</w:t>
-      </w:r>
-      <w:r>
-        <w:br w:type="textWrapping"/>
-      </w:r>
-      <w:r>
-        <w:rPr>
-          <w:rStyle w:val="VerbatimChar"/>
-        </w:rPr>
-        <w:t xml:space="preserve">## [16,]   16      823  748.2993         NA       110          NA         54</w:t>
-      </w:r>
-      <w:r>
-        <w:br w:type="textWrapping"/>
-      </w:r>
-      <w:r>
-        <w:rPr>
-          <w:rStyle w:val="VerbatimChar"/>
-        </w:rPr>
-        <w:t xml:space="preserve">## [17,]   17      896  725.6236         NA       110          NA         54</w:t>
-      </w:r>
-      <w:r>
-        <w:br w:type="textWrapping"/>
-      </w:r>
-      <w:r>
-        <w:rPr>
-          <w:rStyle w:val="VerbatimChar"/>
-        </w:rPr>
-        <w:t xml:space="preserve">## [18,]   18      998  929.7052         NA       110          NA         54</w:t>
-      </w:r>
-      <w:r>
-        <w:br w:type="textWrapping"/>
-      </w:r>
-      <w:r>
-        <w:rPr>
-          <w:rStyle w:val="VerbatimChar"/>
-        </w:rPr>
-        <w:t xml:space="preserve">## [19,]   19     1133 1383.2200         NA        10          NA        433</w:t>
-      </w:r>
-      <w:r>
-        <w:br w:type="textWrapping"/>
-      </w:r>
-      <w:r>
-        <w:rPr>
-          <w:rStyle w:val="VerbatimChar"/>
-        </w:rPr>
-        <w:t xml:space="preserve">## [20,]   20      851  793.6508         NA       110          NA         54</w:t>
+        <w:t xml:space="preserve">##  [1,]    1      809  748.2993         NA       110          NA         54</w:t>
+      </w:r>
+      <w:r>
+        <w:br w:type="textWrapping"/>
+      </w:r>
+      <w:r>
+        <w:rPr>
+          <w:rStyle w:val="VerbatimChar"/>
+        </w:rPr>
+        <w:t xml:space="preserve">##  [2,]    2      882  884.3537         NA       110          NA         54</w:t>
+      </w:r>
+      <w:r>
+        <w:br w:type="textWrapping"/>
+      </w:r>
+      <w:r>
+        <w:rPr>
+          <w:rStyle w:val="VerbatimChar"/>
+        </w:rPr>
+        <w:t xml:space="preserve">##  [3,]    3      965 1065.7596         NA        20          NA        300</w:t>
+      </w:r>
+      <w:r>
+        <w:br w:type="textWrapping"/>
+      </w:r>
+      <w:r>
+        <w:rPr>
+          <w:rStyle w:val="VerbatimChar"/>
+        </w:rPr>
+        <w:t xml:space="preserve">##  [4,]    4      792 1179.1383         NA        10          NA        431</w:t>
+      </w:r>
+      <w:r>
+        <w:br w:type="textWrapping"/>
+      </w:r>
+      <w:r>
+        <w:rPr>
+          <w:rStyle w:val="VerbatimChar"/>
+        </w:rPr>
+        <w:t xml:space="preserve">##  [5,]    5      483  521.5420         NA       110          NA         54</w:t>
+      </w:r>
+      <w:r>
+        <w:br w:type="textWrapping"/>
+      </w:r>
+      <w:r>
+        <w:rPr>
+          <w:rStyle w:val="VerbatimChar"/>
+        </w:rPr>
+        <w:t xml:space="preserve">##  [6,]    6      494  362.8118         NA       110          NA         54</w:t>
+      </w:r>
+      <w:r>
+        <w:br w:type="textWrapping"/>
+      </w:r>
+      <w:r>
+        <w:rPr>
+          <w:rStyle w:val="VerbatimChar"/>
+        </w:rPr>
+        <w:t xml:space="preserve">##  [7,]    7      534  725.6236         NA       110          NA         54</w:t>
+      </w:r>
+      <w:r>
+        <w:br w:type="textWrapping"/>
+      </w:r>
+      <w:r>
+        <w:rPr>
+          <w:rStyle w:val="VerbatimChar"/>
+        </w:rPr>
+        <w:t xml:space="preserve">##  [8,]    8      573  544.2177         NA       110          NA         54</w:t>
+      </w:r>
+      <w:r>
+        <w:br w:type="textWrapping"/>
+      </w:r>
+      <w:r>
+        <w:rPr>
+          <w:rStyle w:val="VerbatimChar"/>
+        </w:rPr>
+        <w:t xml:space="preserve">##  [9,]    9      656  816.3265         NA       110          NA         54</w:t>
+      </w:r>
+      <w:r>
+        <w:br w:type="textWrapping"/>
+      </w:r>
+      <w:r>
+        <w:rPr>
+          <w:rStyle w:val="VerbatimChar"/>
+        </w:rPr>
+        <w:t xml:space="preserve">## [10,]   10      723  748.2993         NA       110          NA         54</w:t>
+      </w:r>
+      <w:r>
+        <w:br w:type="textWrapping"/>
+      </w:r>
+      <w:r>
+        <w:rPr>
+          <w:rStyle w:val="VerbatimChar"/>
+        </w:rPr>
+        <w:t xml:space="preserve">## [11,]   11      799  907.0295         NA       110          NA         54</w:t>
+      </w:r>
+      <w:r>
+        <w:br w:type="textWrapping"/>
+      </w:r>
+      <w:r>
+        <w:rPr>
+          <w:rStyle w:val="VerbatimChar"/>
+        </w:rPr>
+        <w:t xml:space="preserve">## [12,]   12      907  929.7052         NA       110          NA         53</w:t>
+      </w:r>
+      <w:r>
+        <w:br w:type="textWrapping"/>
+      </w:r>
+      <w:r>
+        <w:rPr>
+          <w:rStyle w:val="VerbatimChar"/>
+        </w:rPr>
+        <w:t xml:space="preserve">## [13,]   13     1031 1383.2200         NA        10          NA        419</w:t>
+      </w:r>
+      <w:r>
+        <w:br w:type="textWrapping"/>
+      </w:r>
+      <w:r>
+        <w:rPr>
+          <w:rStyle w:val="VerbatimChar"/>
+        </w:rPr>
+        <w:t xml:space="preserve">## [14,]   14      731 1065.7596         NA        20          NA        300</w:t>
+      </w:r>
+      <w:r>
+        <w:br w:type="textWrapping"/>
+      </w:r>
+      <w:r>
+        <w:rPr>
+          <w:rStyle w:val="VerbatimChar"/>
+        </w:rPr>
+        <w:t xml:space="preserve">## [15,]   15      512  544.2177         NA       110          NA         54</w:t>
+      </w:r>
+      <w:r>
+        <w:br w:type="textWrapping"/>
+      </w:r>
+      <w:r>
+        <w:rPr>
+          <w:rStyle w:val="VerbatimChar"/>
+        </w:rPr>
+        <w:t xml:space="preserve">## [16,]   16      555  725.6236         NA       110          NA         54</w:t>
+      </w:r>
+      <w:r>
+        <w:br w:type="textWrapping"/>
+      </w:r>
+      <w:r>
+        <w:rPr>
+          <w:rStyle w:val="VerbatimChar"/>
+        </w:rPr>
+        <w:t xml:space="preserve">## [17,]   17      592  566.8934         NA       110          NA         54</w:t>
+      </w:r>
+      <w:r>
+        <w:br w:type="textWrapping"/>
+      </w:r>
+      <w:r>
+        <w:rPr>
+          <w:rStyle w:val="VerbatimChar"/>
+        </w:rPr>
+        <w:t xml:space="preserve">## [18,]   18      648  839.0023         NA       110          NA         54</w:t>
+      </w:r>
+      <w:r>
+        <w:br w:type="textWrapping"/>
+      </w:r>
+      <w:r>
+        <w:rPr>
+          <w:rStyle w:val="VerbatimChar"/>
+        </w:rPr>
+        <w:t xml:space="preserve">## [19,]   19      708  612.2449         NA       110          NA         54</w:t>
+      </w:r>
+      <w:r>
+        <w:br w:type="textWrapping"/>
+      </w:r>
+      <w:r>
+        <w:rPr>
+          <w:rStyle w:val="VerbatimChar"/>
+        </w:rPr>
+        <w:t xml:space="preserve">## [20,]   20      787  680.2721         NA       110          NA         54</w:t>
       </w:r>
     </w:p>
     <w:p>
@@ -6861,178 +6861,178 @@
         <w:rPr>
           <w:rStyle w:val="VerbatimChar"/>
         </w:rPr>
-        <w:t xml:space="preserve">##  [1,]    1      792  861.6780         NA       110          NA         54</w:t>
-      </w:r>
-      <w:r>
-        <w:br w:type="textWrapping"/>
-      </w:r>
-      <w:r>
-        <w:rPr>
-          <w:rStyle w:val="VerbatimChar"/>
-        </w:rPr>
-        <w:t xml:space="preserve">##  [2,]    2      831  952.3810         NA       110          NA         54</w:t>
-      </w:r>
-      <w:r>
-        <w:br w:type="textWrapping"/>
-      </w:r>
-      <w:r>
-        <w:rPr>
-          <w:rStyle w:val="VerbatimChar"/>
-        </w:rPr>
-        <w:t xml:space="preserve">##  [3,]    3      893  997.7324         NA       110          NA         54</w:t>
-      </w:r>
-      <w:r>
-        <w:br w:type="textWrapping"/>
-      </w:r>
-      <w:r>
-        <w:rPr>
-          <w:rStyle w:val="VerbatimChar"/>
-        </w:rPr>
-        <w:t xml:space="preserve">##  [4,]    4      969  929.7052         NA       110          NA         54</w:t>
-      </w:r>
-      <w:r>
-        <w:br w:type="textWrapping"/>
-      </w:r>
-      <w:r>
-        <w:rPr>
-          <w:rStyle w:val="VerbatimChar"/>
-        </w:rPr>
-        <w:t xml:space="preserve">##  [5,]    5     1168 1269.8413         NA        10          NA        423</w:t>
-      </w:r>
-      <w:r>
-        <w:br w:type="textWrapping"/>
-      </w:r>
-      <w:r>
-        <w:rPr>
-          <w:rStyle w:val="VerbatimChar"/>
-        </w:rPr>
-        <w:t xml:space="preserve">##  [6,]    6      866  748.2993         NA       110          NA         54</w:t>
-      </w:r>
-      <w:r>
-        <w:br w:type="textWrapping"/>
-      </w:r>
-      <w:r>
-        <w:rPr>
-          <w:rStyle w:val="VerbatimChar"/>
-        </w:rPr>
-        <w:t xml:space="preserve">##  [7,]    7      933  861.6780         NA       110          NA         54</w:t>
-      </w:r>
-      <w:r>
-        <w:br w:type="textWrapping"/>
-      </w:r>
-      <w:r>
-        <w:rPr>
-          <w:rStyle w:val="VerbatimChar"/>
-        </w:rPr>
-        <w:t xml:space="preserve">##  [8,]    8     1048  861.6780         NA       110          NA         54</w:t>
-      </w:r>
-      <w:r>
-        <w:br w:type="textWrapping"/>
-      </w:r>
-      <w:r>
-        <w:rPr>
-          <w:rStyle w:val="VerbatimChar"/>
-        </w:rPr>
-        <w:t xml:space="preserve">##  [9,]    9     1198 1383.2200         NA        10          NA        428</w:t>
-      </w:r>
-      <w:r>
-        <w:br w:type="textWrapping"/>
-      </w:r>
-      <w:r>
-        <w:rPr>
-          <w:rStyle w:val="VerbatimChar"/>
-        </w:rPr>
-        <w:t xml:space="preserve">## [10,]   10      903 1020.4082         NA        64          NA         90</w:t>
-      </w:r>
-      <w:r>
-        <w:br w:type="textWrapping"/>
-      </w:r>
-      <w:r>
-        <w:rPr>
-          <w:rStyle w:val="VerbatimChar"/>
-        </w:rPr>
-        <w:t xml:space="preserve">## [11,]   11      981  453.5147         10       110         204         36</w:t>
-      </w:r>
-      <w:r>
-        <w:br w:type="textWrapping"/>
-      </w:r>
-      <w:r>
-        <w:rPr>
-          <w:rStyle w:val="VerbatimChar"/>
-        </w:rPr>
-        <w:t xml:space="preserve">## [12,]   12     1116 1111.1111         59        12          37        294</w:t>
-      </w:r>
-      <w:r>
-        <w:br w:type="textWrapping"/>
-      </w:r>
-      <w:r>
-        <w:rPr>
-          <w:rStyle w:val="VerbatimChar"/>
-        </w:rPr>
-        <w:t xml:space="preserve">## [13,]   13     1008  770.9751         10       110         193         37</w:t>
-      </w:r>
-      <w:r>
-        <w:br w:type="textWrapping"/>
-      </w:r>
-      <w:r>
-        <w:rPr>
-          <w:rStyle w:val="VerbatimChar"/>
-        </w:rPr>
-        <w:t xml:space="preserve">## [14,]   14     1139  907.0295         10       110         171         39</w:t>
-      </w:r>
-      <w:r>
-        <w:br w:type="textWrapping"/>
-      </w:r>
-      <w:r>
-        <w:rPr>
-          <w:rStyle w:val="VerbatimChar"/>
-        </w:rPr>
-        <w:t xml:space="preserve">## [15,]   15     1284 1337.8685         62        10          45        292</w:t>
-      </w:r>
-      <w:r>
-        <w:br w:type="textWrapping"/>
-      </w:r>
-      <w:r>
-        <w:rPr>
-          <w:rStyle w:val="VerbatimChar"/>
-        </w:rPr>
-        <w:t xml:space="preserve">## [16,]   16     1165 1292.5170         65        10          43        303</w:t>
-      </w:r>
-      <w:r>
-        <w:br w:type="textWrapping"/>
-      </w:r>
-      <w:r>
-        <w:rPr>
-          <w:rStyle w:val="VerbatimChar"/>
-        </w:rPr>
-        <w:t xml:space="preserve">## [17,]   17     1005 1247.1655         42        10          66        305</w:t>
-      </w:r>
-      <w:r>
-        <w:br w:type="textWrapping"/>
-      </w:r>
-      <w:r>
-        <w:rPr>
-          <w:rStyle w:val="VerbatimChar"/>
-        </w:rPr>
-        <w:t xml:space="preserve">## [18,]   18      860 1224.4898         68        10          41        307</w:t>
-      </w:r>
-      <w:r>
-        <w:br w:type="textWrapping"/>
-      </w:r>
-      <w:r>
-        <w:rPr>
-          <w:rStyle w:val="VerbatimChar"/>
-        </w:rPr>
-        <w:t xml:space="preserve">## [19,]   19      663  861.6780         10       110         204         36</w:t>
-      </w:r>
-      <w:r>
-        <w:br w:type="textWrapping"/>
-      </w:r>
-      <w:r>
-        <w:rPr>
-          <w:rStyle w:val="VerbatimChar"/>
-        </w:rPr>
-        <w:t xml:space="preserve">## [20,]   20      761 1020.4082         22        64         123         51</w:t>
+        <w:t xml:space="preserve">##  [1,]    1      744  770.9751         NA       110          NA         54</w:t>
+      </w:r>
+      <w:r>
+        <w:br w:type="textWrapping"/>
+      </w:r>
+      <w:r>
+        <w:rPr>
+          <w:rStyle w:val="VerbatimChar"/>
+        </w:rPr>
+        <w:t xml:space="preserve">##  [2,]    2      796  884.3537         NA       110          NA         54</w:t>
+      </w:r>
+      <w:r>
+        <w:br w:type="textWrapping"/>
+      </w:r>
+      <w:r>
+        <w:rPr>
+          <w:rStyle w:val="VerbatimChar"/>
+        </w:rPr>
+        <w:t xml:space="preserve">##  [3,]    3      862  702.9478         NA       110          NA         54</w:t>
+      </w:r>
+      <w:r>
+        <w:br w:type="textWrapping"/>
+      </w:r>
+      <w:r>
+        <w:rPr>
+          <w:rStyle w:val="VerbatimChar"/>
+        </w:rPr>
+        <w:t xml:space="preserve">##  [4,]    4      958  702.9478         NA       110          NA         54</w:t>
+      </w:r>
+      <w:r>
+        <w:br w:type="textWrapping"/>
+      </w:r>
+      <w:r>
+        <w:rPr>
+          <w:rStyle w:val="VerbatimChar"/>
+        </w:rPr>
+        <w:t xml:space="preserve">##  [5,]    5     1195 1315.1927         NA        10          NA        430</w:t>
+      </w:r>
+      <w:r>
+        <w:br w:type="textWrapping"/>
+      </w:r>
+      <w:r>
+        <w:rPr>
+          <w:rStyle w:val="VerbatimChar"/>
+        </w:rPr>
+        <w:t xml:space="preserve">##  [6,]    6      896  770.9751         NA       110          NA         54</w:t>
+      </w:r>
+      <w:r>
+        <w:br w:type="textWrapping"/>
+      </w:r>
+      <w:r>
+        <w:rPr>
+          <w:rStyle w:val="VerbatimChar"/>
+        </w:rPr>
+        <w:t xml:space="preserve">##  [7,]    7     1004  702.9478         NA       110          NA         54</w:t>
+      </w:r>
+      <w:r>
+        <w:br w:type="textWrapping"/>
+      </w:r>
+      <w:r>
+        <w:rPr>
+          <w:rStyle w:val="VerbatimChar"/>
+        </w:rPr>
+        <w:t xml:space="preserve">##  [8,]    8     1115 1043.0839         NA        30          NA        198</w:t>
+      </w:r>
+      <w:r>
+        <w:br w:type="textWrapping"/>
+      </w:r>
+      <w:r>
+        <w:rPr>
+          <w:rStyle w:val="VerbatimChar"/>
+        </w:rPr>
+        <w:t xml:space="preserve">##  [9,]    9     1113  839.0023         NA       110          NA         54</w:t>
+      </w:r>
+      <w:r>
+        <w:br w:type="textWrapping"/>
+      </w:r>
+      <w:r>
+        <w:rPr>
+          <w:rStyle w:val="VerbatimChar"/>
+        </w:rPr>
+        <w:t xml:space="preserve">## [10,]   10     1263 1315.1927         NA        10          NA        422</w:t>
+      </w:r>
+      <w:r>
+        <w:br w:type="textWrapping"/>
+      </w:r>
+      <w:r>
+        <w:rPr>
+          <w:rStyle w:val="VerbatimChar"/>
+        </w:rPr>
+        <w:t xml:space="preserve">## [11,]   11      990  975.0567         10       110         193         37</w:t>
+      </w:r>
+      <w:r>
+        <w:br w:type="textWrapping"/>
+      </w:r>
+      <w:r>
+        <w:rPr>
+          <w:rStyle w:val="VerbatimChar"/>
+        </w:rPr>
+        <w:t xml:space="preserve">## [12,]   12     1122 1020.4082         14        64         151         60</w:t>
+      </w:r>
+      <w:r>
+        <w:br w:type="textWrapping"/>
+      </w:r>
+      <w:r>
+        <w:rPr>
+          <w:rStyle w:val="VerbatimChar"/>
+        </w:rPr>
+        <w:t xml:space="preserve">## [13,]   13     1273  952.3810         10       110         160         40</w:t>
+      </w:r>
+      <w:r>
+        <w:br w:type="textWrapping"/>
+      </w:r>
+      <w:r>
+        <w:rPr>
+          <w:rStyle w:val="VerbatimChar"/>
+        </w:rPr>
+        <w:t xml:space="preserve">## [14,]   14     1444 1405.8957         42        10          63        313</w:t>
+      </w:r>
+      <w:r>
+        <w:br w:type="textWrapping"/>
+      </w:r>
+      <w:r>
+        <w:rPr>
+          <w:rStyle w:val="VerbatimChar"/>
+        </w:rPr>
+        <w:t xml:space="preserve">## [15,]   15     1332 1179.1383         58        10          45        308</w:t>
+      </w:r>
+      <w:r>
+        <w:br w:type="textWrapping"/>
+      </w:r>
+      <w:r>
+        <w:rPr>
+          <w:rStyle w:val="VerbatimChar"/>
+        </w:rPr>
+        <w:t xml:space="preserve">## [16,]   16     1211 1315.1927         63        10          48        285</w:t>
+      </w:r>
+      <w:r>
+        <w:br w:type="textWrapping"/>
+      </w:r>
+      <w:r>
+        <w:rPr>
+          <w:rStyle w:val="VerbatimChar"/>
+        </w:rPr>
+        <w:t xml:space="preserve">## [17,]   17     1105  975.0567         10       110         200         36</w:t>
+      </w:r>
+      <w:r>
+        <w:br w:type="textWrapping"/>
+      </w:r>
+      <w:r>
+        <w:rPr>
+          <w:rStyle w:val="VerbatimChar"/>
+        </w:rPr>
+        <w:t xml:space="preserve">## [18,]   18     1271 1111.1111         67        12          34        287</w:t>
+      </w:r>
+      <w:r>
+        <w:br w:type="textWrapping"/>
+      </w:r>
+      <w:r>
+        <w:rPr>
+          <w:rStyle w:val="VerbatimChar"/>
+        </w:rPr>
+        <w:t xml:space="preserve">## [19,]   19     1168 1496.5986         57        10          49        300</w:t>
+      </w:r>
+      <w:r>
+        <w:br w:type="textWrapping"/>
+      </w:r>
+      <w:r>
+        <w:rPr>
+          <w:rStyle w:val="VerbatimChar"/>
+        </w:rPr>
+        <w:t xml:space="preserve">## [20,]   20     1046 1405.8957         39        10          72        306</w:t>
       </w:r>
     </w:p>
     <w:p>
@@ -8469,178 +8469,178 @@
         <w:rPr>
           <w:rStyle w:val="VerbatimChar"/>
         </w:rPr>
-        <w:t xml:space="preserve">##  [1,]    1     1060  907.0295       110         24         500</w:t>
-      </w:r>
-      <w:r>
-        <w:br w:type="textWrapping"/>
-      </w:r>
-      <w:r>
-        <w:rPr>
-          <w:rStyle w:val="VerbatimChar"/>
-        </w:rPr>
-        <w:t xml:space="preserve">##  [2,]    2     1218 1292.5170        10        329         600</w:t>
-      </w:r>
-      <w:r>
-        <w:br w:type="textWrapping"/>
-      </w:r>
-      <w:r>
-        <w:rPr>
-          <w:rStyle w:val="VerbatimChar"/>
-        </w:rPr>
-        <w:t xml:space="preserve">##  [3,]    3     1013 1269.8413        10        356         700</w:t>
-      </w:r>
-      <w:r>
-        <w:br w:type="textWrapping"/>
-      </w:r>
-      <w:r>
-        <w:rPr>
-          <w:rStyle w:val="VerbatimChar"/>
-        </w:rPr>
-        <w:t xml:space="preserve">##  [4,]    4      786  566.8934       110         42         800</w:t>
-      </w:r>
-      <w:r>
-        <w:br w:type="textWrapping"/>
-      </w:r>
-      <w:r>
-        <w:rPr>
-          <w:rStyle w:val="VerbatimChar"/>
-        </w:rPr>
-        <w:t xml:space="preserve">##  [5,]    5      982 1292.5170        10        394         900</w:t>
-      </w:r>
-      <w:r>
-        <w:br w:type="textWrapping"/>
-      </w:r>
-      <w:r>
-        <w:rPr>
-          <w:rStyle w:val="VerbatimChar"/>
-        </w:rPr>
-        <w:t xml:space="preserve">##  [6,]    6      707 1020.4082        64         90        1000</w:t>
-      </w:r>
-      <w:r>
-        <w:br w:type="textWrapping"/>
-      </w:r>
-      <w:r>
-        <w:rPr>
-          <w:rStyle w:val="VerbatimChar"/>
-        </w:rPr>
-        <w:t xml:space="preserve">##  [7,]    7      733  929.7052       110         60        1100</w:t>
-      </w:r>
-      <w:r>
-        <w:br w:type="textWrapping"/>
-      </w:r>
-      <w:r>
-        <w:rPr>
-          <w:rStyle w:val="VerbatimChar"/>
-        </w:rPr>
-        <w:t xml:space="preserve">##  [8,]    8      809  816.3265       110         60        1200</w:t>
-      </w:r>
-      <w:r>
-        <w:br w:type="textWrapping"/>
-      </w:r>
-      <w:r>
-        <w:rPr>
-          <w:rStyle w:val="VerbatimChar"/>
-        </w:rPr>
-        <w:t xml:space="preserve">##  [9,]    9      890  861.6780       110         66        1300</w:t>
-      </w:r>
-      <w:r>
-        <w:br w:type="textWrapping"/>
-      </w:r>
-      <w:r>
-        <w:rPr>
-          <w:rStyle w:val="VerbatimChar"/>
-        </w:rPr>
-        <w:t xml:space="preserve">## [10,]   10      996  884.3537       110         72        1400</w:t>
-      </w:r>
-      <w:r>
-        <w:br w:type="textWrapping"/>
-      </w:r>
-      <w:r>
-        <w:rPr>
-          <w:rStyle w:val="VerbatimChar"/>
-        </w:rPr>
-        <w:t xml:space="preserve">## [11,]   11     1070 1111.1111        12        507        1500</w:t>
-      </w:r>
-      <w:r>
-        <w:br w:type="textWrapping"/>
-      </w:r>
-      <w:r>
-        <w:rPr>
-          <w:rStyle w:val="VerbatimChar"/>
-        </w:rPr>
-        <w:t xml:space="preserve">## [12,]   12      679  566.8934       110         84        1600</w:t>
-      </w:r>
-      <w:r>
-        <w:br w:type="textWrapping"/>
-      </w:r>
-      <w:r>
-        <w:rPr>
-          <w:rStyle w:val="VerbatimChar"/>
-        </w:rPr>
-        <w:t xml:space="preserve">## [13,]   13      702  680.2721       110         90        1700</w:t>
-      </w:r>
-      <w:r>
-        <w:br w:type="textWrapping"/>
-      </w:r>
-      <w:r>
-        <w:rPr>
-          <w:rStyle w:val="VerbatimChar"/>
-        </w:rPr>
-        <w:t xml:space="preserve">## [14,]   14      710  861.6780       110         96        1800</w:t>
-      </w:r>
-      <w:r>
-        <w:br w:type="textWrapping"/>
-      </w:r>
-      <w:r>
-        <w:rPr>
-          <w:rStyle w:val="VerbatimChar"/>
-        </w:rPr>
-        <w:t xml:space="preserve">## [15,]   15      729  816.3265       110        102        1900</w:t>
-      </w:r>
-      <w:r>
-        <w:br w:type="textWrapping"/>
-      </w:r>
-      <w:r>
-        <w:rPr>
-          <w:rStyle w:val="VerbatimChar"/>
-        </w:rPr>
-        <w:t xml:space="preserve">## [16,]   16      737  770.9751       110        108        2000</w:t>
-      </w:r>
-      <w:r>
-        <w:br w:type="textWrapping"/>
-      </w:r>
-      <w:r>
-        <w:rPr>
-          <w:rStyle w:val="VerbatimChar"/>
-        </w:rPr>
-        <w:t xml:space="preserve">## [17,]   17      782  839.0023       110        114        2100</w:t>
-      </w:r>
-      <w:r>
-        <w:br w:type="textWrapping"/>
-      </w:r>
-      <w:r>
-        <w:rPr>
-          <w:rStyle w:val="VerbatimChar"/>
-        </w:rPr>
-        <w:t xml:space="preserve">## [18,]   18      797  816.3265       110        120        2200</w:t>
-      </w:r>
-      <w:r>
-        <w:br w:type="textWrapping"/>
-      </w:r>
-      <w:r>
-        <w:rPr>
-          <w:rStyle w:val="VerbatimChar"/>
-        </w:rPr>
-        <w:t xml:space="preserve">## [19,]   19      839  589.5692       110        120        2300</w:t>
-      </w:r>
-      <w:r>
-        <w:br w:type="textWrapping"/>
-      </w:r>
-      <w:r>
-        <w:rPr>
-          <w:rStyle w:val="VerbatimChar"/>
-        </w:rPr>
-        <w:t xml:space="preserve">## [20,]   20      868  793.6508       110        126        2400</w:t>
+        <w:t xml:space="preserve">##  [1,]    1     1190 1156.4626        10        296         500</w:t>
+      </w:r>
+      <w:r>
+        <w:br w:type="textWrapping"/>
+      </w:r>
+      <w:r>
+        <w:rPr>
+          <w:rStyle w:val="VerbatimChar"/>
+        </w:rPr>
+        <w:t xml:space="preserve">##  [2,]    2     1007  839.0023       110         30         600</w:t>
+      </w:r>
+      <w:r>
+        <w:br w:type="textWrapping"/>
+      </w:r>
+      <w:r>
+        <w:rPr>
+          <w:rStyle w:val="VerbatimChar"/>
+        </w:rPr>
+        <w:t xml:space="preserve">##  [3,]    3     1115  952.3810       110         36         700</w:t>
+      </w:r>
+      <w:r>
+        <w:br w:type="textWrapping"/>
+      </w:r>
+      <w:r>
+        <w:rPr>
+          <w:rStyle w:val="VerbatimChar"/>
+        </w:rPr>
+        <w:t xml:space="preserve">##  [4,]    4     1275  929.7052       110         42         800</w:t>
+      </w:r>
+      <w:r>
+        <w:br w:type="textWrapping"/>
+      </w:r>
+      <w:r>
+        <w:rPr>
+          <w:rStyle w:val="VerbatimChar"/>
+        </w:rPr>
+        <w:t xml:space="preserve">##  [5,]    5     1588 1405.8957        10        405         900</w:t>
+      </w:r>
+      <w:r>
+        <w:br w:type="textWrapping"/>
+      </w:r>
+      <w:r>
+        <w:rPr>
+          <w:rStyle w:val="VerbatimChar"/>
+        </w:rPr>
+        <w:t xml:space="preserve">##  [6,]    6     1384 1473.9229        10        419        1000</w:t>
+      </w:r>
+      <w:r>
+        <w:br w:type="textWrapping"/>
+      </w:r>
+      <w:r>
+        <w:rPr>
+          <w:rStyle w:val="VerbatimChar"/>
+        </w:rPr>
+        <w:t xml:space="preserve">##  [7,]    7     1141 1156.4626        10        443        1100</w:t>
+      </w:r>
+      <w:r>
+        <w:br w:type="textWrapping"/>
+      </w:r>
+      <w:r>
+        <w:rPr>
+          <w:rStyle w:val="VerbatimChar"/>
+        </w:rPr>
+        <w:t xml:space="preserve">##  [8,]    8      815  952.3810       110         60        1200</w:t>
+      </w:r>
+      <w:r>
+        <w:br w:type="textWrapping"/>
+      </w:r>
+      <w:r>
+        <w:rPr>
+          <w:rStyle w:val="VerbatimChar"/>
+        </w:rPr>
+        <w:t xml:space="preserve">##  [9,]    9      902 1269.8413        10        510        1300</w:t>
+      </w:r>
+      <w:r>
+        <w:br w:type="textWrapping"/>
+      </w:r>
+      <w:r>
+        <w:rPr>
+          <w:rStyle w:val="VerbatimChar"/>
+        </w:rPr>
+        <w:t xml:space="preserve">## [10,]   10      484  385.4875       110         72        1400</w:t>
+      </w:r>
+      <w:r>
+        <w:br w:type="textWrapping"/>
+      </w:r>
+      <w:r>
+        <w:rPr>
+          <w:rStyle w:val="VerbatimChar"/>
+        </w:rPr>
+        <w:t xml:space="preserve">## [11,]   11      464  521.5420       110         78        1500</w:t>
+      </w:r>
+      <w:r>
+        <w:br w:type="textWrapping"/>
+      </w:r>
+      <w:r>
+        <w:rPr>
+          <w:rStyle w:val="VerbatimChar"/>
+        </w:rPr>
+        <w:t xml:space="preserve">## [12,]   12      457  521.5420       110         84        1600</w:t>
+      </w:r>
+      <w:r>
+        <w:br w:type="textWrapping"/>
+      </w:r>
+      <w:r>
+        <w:rPr>
+          <w:rStyle w:val="VerbatimChar"/>
+        </w:rPr>
+        <w:t xml:space="preserve">## [13,]   13      450  294.7846       110         90        1700</w:t>
+      </w:r>
+      <w:r>
+        <w:br w:type="textWrapping"/>
+      </w:r>
+      <w:r>
+        <w:rPr>
+          <w:rStyle w:val="VerbatimChar"/>
+        </w:rPr>
+        <w:t xml:space="preserve">## [14,]   14      451  249.4331       110         96        1800</w:t>
+      </w:r>
+      <w:r>
+        <w:br w:type="textWrapping"/>
+      </w:r>
+      <w:r>
+        <w:rPr>
+          <w:rStyle w:val="VerbatimChar"/>
+        </w:rPr>
+        <w:t xml:space="preserve">## [15,]   15      435  408.1633       110        102        1900</w:t>
+      </w:r>
+      <w:r>
+        <w:br w:type="textWrapping"/>
+      </w:r>
+      <w:r>
+        <w:rPr>
+          <w:rStyle w:val="VerbatimChar"/>
+        </w:rPr>
+        <w:t xml:space="preserve">## [16,]   16      378  272.1088       110        108        2000</w:t>
+      </w:r>
+      <w:r>
+        <w:br w:type="textWrapping"/>
+      </w:r>
+      <w:r>
+        <w:rPr>
+          <w:rStyle w:val="VerbatimChar"/>
+        </w:rPr>
+        <w:t xml:space="preserve">## [17,]   17      346  408.1633       110        114        2100</w:t>
+      </w:r>
+      <w:r>
+        <w:br w:type="textWrapping"/>
+      </w:r>
+      <w:r>
+        <w:rPr>
+          <w:rStyle w:val="VerbatimChar"/>
+        </w:rPr>
+        <w:t xml:space="preserve">## [18,]   18      283  362.8118       110        120        2200</w:t>
+      </w:r>
+      <w:r>
+        <w:br w:type="textWrapping"/>
+      </w:r>
+      <w:r>
+        <w:rPr>
+          <w:rStyle w:val="VerbatimChar"/>
+        </w:rPr>
+        <w:t xml:space="preserve">## [19,]   19      202  113.3787       110        120        2300</w:t>
+      </w:r>
+      <w:r>
+        <w:br w:type="textWrapping"/>
+      </w:r>
+      <w:r>
+        <w:rPr>
+          <w:rStyle w:val="VerbatimChar"/>
+        </w:rPr>
+        <w:t xml:space="preserve">## [20,]   20      104  204.0816       110        126        2400</w:t>
       </w:r>
     </w:p>
     <w:p>
@@ -8926,7 +8926,7 @@
     </w:lvl>
   </w:abstractNum>
   <w:abstractNum w:abstractNumId="990">
-    <w:nsid w:val="b66342e6"/>
+    <w:nsid w:val="36316395"/>
     <w:multiLevelType w:val="multilevel"/>
     <w:lvl w:ilvl="0">
       <w:numFmt w:val="bullet"/>

</xml_diff>